<commit_message>
Made Some Changes to Document Formatting
</commit_message>
<xml_diff>
--- a/docs/manual/myUoM - User Documentation.docx
+++ b/docs/manual/myUoM - User Documentation.docx
@@ -53,6 +53,28 @@
         </w:rPr>
         <w:t xml:space="preserve"> </w:t>
       </w:r>
+    </w:p>
+    <w:p>
+      <w:pPr>
+        <w:widowControl w:val="0"/>
+        <w:pBdr>
+          <w:top w:val="nil"/>
+          <w:left w:val="nil"/>
+          <w:bottom w:val="nil"/>
+          <w:right w:val="nil"/>
+          <w:between w:val="nil"/>
+        </w:pBdr>
+        <w:spacing w:line="275" w:lineRule="auto"/>
+        <w:ind w:left="2151" w:right="2058"/>
+        <w:jc w:val="center"/>
+        <w:rPr>
+          <w:rFonts w:ascii="Syne" w:eastAsia="Syne" w:hAnsi="Syne" w:cs="Syne"/>
+          <w:b/>
+          <w:color w:val="000000"/>
+          <w:sz w:val="48"/>
+          <w:szCs w:val="48"/>
+        </w:rPr>
+      </w:pPr>
     </w:p>
     <w:p>
       <w:pPr>
@@ -137,17 +159,17 @@
           <w:rFonts w:ascii="Syne" w:eastAsia="Syne" w:hAnsi="Syne" w:cs="Syne"/>
           <w:b/>
           <w:color w:val="000000"/>
-          <w:sz w:val="24"/>
-          <w:szCs w:val="24"/>
-        </w:rPr>
-      </w:pPr>
-      <w:r>
-        <w:rPr>
-          <w:rFonts w:ascii="Syne" w:eastAsia="Syne" w:hAnsi="Syne" w:cs="Syne"/>
-          <w:b/>
-          <w:color w:val="000000"/>
-          <w:sz w:val="24"/>
-          <w:szCs w:val="24"/>
+          <w:sz w:val="26"/>
+          <w:szCs w:val="26"/>
+        </w:rPr>
+      </w:pPr>
+      <w:r>
+        <w:rPr>
+          <w:rFonts w:ascii="Syne" w:eastAsia="Syne" w:hAnsi="Syne" w:cs="Syne"/>
+          <w:b/>
+          <w:color w:val="000000"/>
+          <w:sz w:val="26"/>
+          <w:szCs w:val="26"/>
         </w:rPr>
         <w:t xml:space="preserve">Created by Open Source UoM https://opensource.uom.gr </w:t>
       </w:r>
@@ -169,6 +191,24 @@
           <w:color w:val="000000"/>
         </w:rPr>
       </w:pPr>
+    </w:p>
+    <w:p>
+      <w:pPr>
+        <w:widowControl w:val="0"/>
+        <w:pBdr>
+          <w:top w:val="nil"/>
+          <w:left w:val="nil"/>
+          <w:bottom w:val="nil"/>
+          <w:right w:val="nil"/>
+          <w:between w:val="nil"/>
+        </w:pBdr>
+        <w:spacing w:before="927" w:line="240" w:lineRule="auto"/>
+        <w:jc w:val="center"/>
+        <w:rPr>
+          <w:rFonts w:ascii="Syne" w:eastAsia="Syne" w:hAnsi="Syne" w:cs="Syne"/>
+          <w:color w:val="000000"/>
+        </w:rPr>
+      </w:pPr>
       <w:r>
         <w:rPr>
           <w:rFonts w:ascii="Syne" w:eastAsia="Syne" w:hAnsi="Syne" w:cs="Syne"/>
@@ -205,6 +245,7 @@
           <w:sz w:val="32"/>
           <w:szCs w:val="32"/>
         </w:rPr>
+        <w:lastRenderedPageBreak/>
         <w:t xml:space="preserve">CONTENTS </w:t>
       </w:r>
     </w:p>
@@ -218,28 +259,86 @@
           <w:right w:val="nil"/>
           <w:between w:val="nil"/>
         </w:pBdr>
-        <w:spacing w:before="762" w:line="421" w:lineRule="auto"/>
+        <w:spacing w:line="421" w:lineRule="auto"/>
         <w:ind w:left="4" w:right="2" w:firstLine="12"/>
         <w:jc w:val="both"/>
         <w:rPr>
           <w:rFonts w:ascii="Syne" w:eastAsia="Syne" w:hAnsi="Syne" w:cs="Syne"/>
           <w:b/>
           <w:color w:val="000000"/>
-        </w:rPr>
-      </w:pPr>
-      <w:r>
-        <w:rPr>
-          <w:rFonts w:ascii="Syne" w:eastAsia="Syne" w:hAnsi="Syne" w:cs="Syne"/>
-          <w:b/>
-          <w:color w:val="000000"/>
-        </w:rPr>
-        <w:t>Introduction and How to Use 3 What is Uo</w:t>
-      </w:r>
-      <w:r>
-        <w:rPr>
-          <w:rFonts w:ascii="Syne" w:eastAsia="Syne" w:hAnsi="Syne" w:cs="Syne"/>
-          <w:b/>
-          <w:color w:val="000000"/>
+          <w:sz w:val="24"/>
+          <w:szCs w:val="24"/>
+        </w:rPr>
+      </w:pPr>
+      <w:r>
+        <w:rPr>
+          <w:rFonts w:ascii="Syne" w:eastAsia="Syne" w:hAnsi="Syne" w:cs="Syne"/>
+          <w:b/>
+          <w:color w:val="000000"/>
+          <w:sz w:val="24"/>
+          <w:szCs w:val="24"/>
+        </w:rPr>
+        <w:t xml:space="preserve">Introduction and How to Use </w:t>
+      </w:r>
+      <w:r>
+        <w:rPr>
+          <w:rFonts w:ascii="Syne" w:eastAsia="Syne" w:hAnsi="Syne" w:cs="Syne"/>
+          <w:b/>
+          <w:color w:val="000000"/>
+          <w:sz w:val="24"/>
+          <w:szCs w:val="24"/>
+        </w:rPr>
+        <w:t>2</w:t>
+      </w:r>
+      <w:r>
+        <w:rPr>
+          <w:rFonts w:ascii="Syne" w:eastAsia="Syne" w:hAnsi="Syne" w:cs="Syne"/>
+          <w:b/>
+          <w:color w:val="000000"/>
+          <w:sz w:val="24"/>
+          <w:szCs w:val="24"/>
+        </w:rPr>
+        <w:t xml:space="preserve"> </w:t>
+      </w:r>
+    </w:p>
+    <w:p>
+      <w:pPr>
+        <w:widowControl w:val="0"/>
+        <w:pBdr>
+          <w:top w:val="nil"/>
+          <w:left w:val="nil"/>
+          <w:bottom w:val="nil"/>
+          <w:right w:val="nil"/>
+          <w:between w:val="nil"/>
+        </w:pBdr>
+        <w:spacing w:line="421" w:lineRule="auto"/>
+        <w:ind w:left="4" w:right="2" w:firstLine="12"/>
+        <w:jc w:val="both"/>
+        <w:rPr>
+          <w:rFonts w:ascii="Syne" w:eastAsia="Syne" w:hAnsi="Syne" w:cs="Syne"/>
+          <w:b/>
+          <w:color w:val="000000"/>
+          <w:sz w:val="24"/>
+          <w:szCs w:val="24"/>
+        </w:rPr>
+      </w:pPr>
+      <w:r>
+        <w:rPr>
+          <w:rFonts w:ascii="Syne" w:eastAsia="Syne" w:hAnsi="Syne" w:cs="Syne"/>
+          <w:b/>
+          <w:color w:val="000000"/>
+          <w:sz w:val="24"/>
+          <w:szCs w:val="24"/>
+        </w:rPr>
+        <w:t>What is Uo</w:t>
+      </w:r>
+      <w:r>
+        <w:rPr>
+          <w:rFonts w:ascii="Syne" w:eastAsia="Syne" w:hAnsi="Syne" w:cs="Syne"/>
+          <w:b/>
+          <w:color w:val="000000"/>
+          <w:sz w:val="24"/>
+          <w:szCs w:val="24"/>
         </w:rPr>
         <w:t>M</w:t>
       </w:r>
@@ -248,14 +347,92 @@
           <w:rFonts w:ascii="Syne" w:eastAsia="Syne" w:hAnsi="Syne" w:cs="Syne"/>
           <w:b/>
           <w:color w:val="000000"/>
-        </w:rPr>
-        <w:t xml:space="preserve"> 4 How to Navigate 4 </w:t>
-      </w:r>
-      <w:r>
-        <w:rPr>
-          <w:rFonts w:ascii="Syne" w:eastAsia="Syne" w:hAnsi="Syne" w:cs="Syne"/>
-          <w:b/>
-          <w:color w:val="000000"/>
+          <w:sz w:val="24"/>
+          <w:szCs w:val="24"/>
+        </w:rPr>
+        <w:t xml:space="preserve"> </w:t>
+      </w:r>
+      <w:r>
+        <w:rPr>
+          <w:rFonts w:ascii="Syne" w:eastAsia="Syne" w:hAnsi="Syne" w:cs="Syne"/>
+          <w:b/>
+          <w:color w:val="000000"/>
+          <w:sz w:val="24"/>
+          <w:szCs w:val="24"/>
+        </w:rPr>
+        <w:t>3</w:t>
+      </w:r>
+      <w:r>
+        <w:rPr>
+          <w:rFonts w:ascii="Syne" w:eastAsia="Syne" w:hAnsi="Syne" w:cs="Syne"/>
+          <w:b/>
+          <w:color w:val="000000"/>
+          <w:sz w:val="24"/>
+          <w:szCs w:val="24"/>
+        </w:rPr>
+        <w:t xml:space="preserve"> </w:t>
+      </w:r>
+    </w:p>
+    <w:p>
+      <w:pPr>
+        <w:widowControl w:val="0"/>
+        <w:pBdr>
+          <w:top w:val="nil"/>
+          <w:left w:val="nil"/>
+          <w:bottom w:val="nil"/>
+          <w:right w:val="nil"/>
+          <w:between w:val="nil"/>
+        </w:pBdr>
+        <w:spacing w:line="421" w:lineRule="auto"/>
+        <w:ind w:left="4" w:right="2" w:firstLine="12"/>
+        <w:jc w:val="both"/>
+        <w:rPr>
+          <w:rFonts w:ascii="Syne" w:eastAsia="Syne" w:hAnsi="Syne" w:cs="Syne"/>
+          <w:b/>
+          <w:color w:val="000000"/>
+          <w:sz w:val="24"/>
+          <w:szCs w:val="24"/>
+        </w:rPr>
+      </w:pPr>
+      <w:r>
+        <w:rPr>
+          <w:rFonts w:ascii="Syne" w:eastAsia="Syne" w:hAnsi="Syne" w:cs="Syne"/>
+          <w:b/>
+          <w:color w:val="000000"/>
+          <w:sz w:val="24"/>
+          <w:szCs w:val="24"/>
+        </w:rPr>
+        <w:t xml:space="preserve">How to Navigate 4 </w:t>
+      </w:r>
+    </w:p>
+    <w:p>
+      <w:pPr>
+        <w:widowControl w:val="0"/>
+        <w:pBdr>
+          <w:top w:val="nil"/>
+          <w:left w:val="nil"/>
+          <w:bottom w:val="nil"/>
+          <w:right w:val="nil"/>
+          <w:between w:val="nil"/>
+        </w:pBdr>
+        <w:spacing w:line="421" w:lineRule="auto"/>
+        <w:ind w:left="4" w:right="2" w:firstLine="12"/>
+        <w:jc w:val="both"/>
+        <w:rPr>
+          <w:rFonts w:ascii="Syne" w:eastAsia="Syne" w:hAnsi="Syne" w:cs="Syne"/>
+          <w:b/>
+          <w:color w:val="000000"/>
+          <w:sz w:val="24"/>
+          <w:szCs w:val="24"/>
+        </w:rPr>
+      </w:pPr>
+      <w:r>
+        <w:rPr>
+          <w:rFonts w:ascii="Syne" w:eastAsia="Syne" w:hAnsi="Syne" w:cs="Syne"/>
+          <w:b/>
+          <w:color w:val="000000"/>
+          <w:sz w:val="24"/>
+          <w:szCs w:val="24"/>
         </w:rPr>
         <w:t>Settings</w:t>
       </w:r>
@@ -264,30 +441,780 @@
           <w:rFonts w:ascii="Syne" w:eastAsia="Syne" w:hAnsi="Syne" w:cs="Syne"/>
           <w:b/>
           <w:color w:val="000000"/>
+          <w:sz w:val="24"/>
+          <w:szCs w:val="24"/>
+        </w:rPr>
+        <w:t xml:space="preserve"> </w:t>
+      </w:r>
+      <w:r>
+        <w:rPr>
+          <w:rFonts w:ascii="Syne" w:eastAsia="Syne" w:hAnsi="Syne" w:cs="Syne"/>
+          <w:b/>
+          <w:color w:val="000000"/>
+          <w:sz w:val="24"/>
+          <w:szCs w:val="24"/>
+        </w:rPr>
+        <w:t>5</w:t>
+      </w:r>
+      <w:r>
+        <w:rPr>
+          <w:rFonts w:ascii="Syne" w:eastAsia="Syne" w:hAnsi="Syne" w:cs="Syne"/>
+          <w:b/>
+          <w:color w:val="000000"/>
+          <w:sz w:val="24"/>
+          <w:szCs w:val="24"/>
+        </w:rPr>
+        <w:t xml:space="preserve"> </w:t>
+      </w:r>
+    </w:p>
+    <w:p>
+      <w:pPr>
+        <w:widowControl w:val="0"/>
+        <w:pBdr>
+          <w:top w:val="nil"/>
+          <w:left w:val="nil"/>
+          <w:bottom w:val="nil"/>
+          <w:right w:val="nil"/>
+          <w:between w:val="nil"/>
+        </w:pBdr>
+        <w:spacing w:line="421" w:lineRule="auto"/>
+        <w:ind w:left="4" w:right="2" w:firstLine="12"/>
+        <w:jc w:val="both"/>
+        <w:rPr>
+          <w:rFonts w:ascii="Syne" w:eastAsia="Syne" w:hAnsi="Syne" w:cs="Syne"/>
+          <w:b/>
+          <w:color w:val="000000"/>
+          <w:sz w:val="24"/>
+          <w:szCs w:val="24"/>
+        </w:rPr>
+      </w:pPr>
+      <w:r>
+        <w:rPr>
+          <w:rFonts w:ascii="Syne" w:eastAsia="Syne" w:hAnsi="Syne" w:cs="Syne"/>
+          <w:b/>
+          <w:color w:val="000000"/>
+          <w:sz w:val="24"/>
+          <w:szCs w:val="24"/>
+        </w:rPr>
+        <w:t>Course</w:t>
+      </w:r>
+      <w:r>
+        <w:rPr>
+          <w:rFonts w:ascii="Syne" w:eastAsia="Syne" w:hAnsi="Syne" w:cs="Syne"/>
+          <w:b/>
+          <w:color w:val="000000"/>
+          <w:sz w:val="24"/>
+          <w:szCs w:val="24"/>
+        </w:rPr>
+        <w:t xml:space="preserve"> Schedule</w:t>
+      </w:r>
+      <w:r>
+        <w:rPr>
+          <w:rFonts w:ascii="Syne" w:eastAsia="Syne" w:hAnsi="Syne" w:cs="Syne"/>
+          <w:b/>
+          <w:color w:val="000000"/>
+          <w:sz w:val="24"/>
+          <w:szCs w:val="24"/>
+        </w:rPr>
+        <w:t>s</w:t>
+      </w:r>
+      <w:r>
+        <w:rPr>
+          <w:rFonts w:ascii="Syne" w:eastAsia="Syne" w:hAnsi="Syne" w:cs="Syne"/>
+          <w:b/>
+          <w:color w:val="000000"/>
+          <w:sz w:val="24"/>
+          <w:szCs w:val="24"/>
+        </w:rPr>
+        <w:t xml:space="preserve"> Tile</w:t>
+      </w:r>
+      <w:r>
+        <w:rPr>
+          <w:rFonts w:ascii="Syne" w:eastAsia="Syne" w:hAnsi="Syne" w:cs="Syne"/>
+          <w:b/>
+          <w:color w:val="000000"/>
+          <w:sz w:val="24"/>
+          <w:szCs w:val="24"/>
+        </w:rPr>
+        <w:t xml:space="preserve"> </w:t>
+      </w:r>
+      <w:r>
+        <w:rPr>
+          <w:rFonts w:ascii="Syne" w:eastAsia="Syne" w:hAnsi="Syne" w:cs="Syne"/>
+          <w:b/>
+          <w:color w:val="000000"/>
+          <w:sz w:val="24"/>
+          <w:szCs w:val="24"/>
+        </w:rPr>
+        <w:t>5</w:t>
+      </w:r>
+      <w:r>
+        <w:rPr>
+          <w:rFonts w:ascii="Syne" w:eastAsia="Syne" w:hAnsi="Syne" w:cs="Syne"/>
+          <w:b/>
+          <w:color w:val="000000"/>
+          <w:sz w:val="24"/>
+          <w:szCs w:val="24"/>
+        </w:rPr>
+        <w:t xml:space="preserve"> </w:t>
+      </w:r>
+    </w:p>
+    <w:p>
+      <w:pPr>
+        <w:widowControl w:val="0"/>
+        <w:pBdr>
+          <w:top w:val="nil"/>
+          <w:left w:val="nil"/>
+          <w:bottom w:val="nil"/>
+          <w:right w:val="nil"/>
+          <w:between w:val="nil"/>
+        </w:pBdr>
+        <w:spacing w:line="421" w:lineRule="auto"/>
+        <w:ind w:left="4" w:right="2" w:firstLine="12"/>
+        <w:jc w:val="both"/>
+        <w:rPr>
+          <w:rFonts w:ascii="Syne" w:eastAsia="Syne" w:hAnsi="Syne" w:cs="Syne"/>
+          <w:b/>
+          <w:color w:val="000000"/>
+          <w:sz w:val="24"/>
+          <w:szCs w:val="24"/>
+        </w:rPr>
+      </w:pPr>
+      <w:r>
+        <w:rPr>
+          <w:rFonts w:ascii="Syne" w:eastAsia="Syne" w:hAnsi="Syne" w:cs="Syne"/>
+          <w:b/>
+          <w:color w:val="000000"/>
+          <w:sz w:val="24"/>
+          <w:szCs w:val="24"/>
+        </w:rPr>
+        <w:t>O</w:t>
+      </w:r>
+      <w:r>
+        <w:rPr>
+          <w:rFonts w:ascii="Syne" w:eastAsia="Syne" w:hAnsi="Syne" w:cs="Syne"/>
+          <w:b/>
+          <w:color w:val="000000"/>
+          <w:sz w:val="24"/>
+          <w:szCs w:val="24"/>
+        </w:rPr>
+        <w:t>pen</w:t>
+      </w:r>
+      <w:r>
+        <w:rPr>
+          <w:rFonts w:ascii="Syne" w:eastAsia="Syne" w:hAnsi="Syne" w:cs="Syne"/>
+          <w:b/>
+          <w:color w:val="000000"/>
+          <w:sz w:val="24"/>
+          <w:szCs w:val="24"/>
+        </w:rPr>
+        <w:t xml:space="preserve"> </w:t>
+      </w:r>
+      <w:r>
+        <w:rPr>
+          <w:rFonts w:ascii="Syne" w:eastAsia="Syne" w:hAnsi="Syne" w:cs="Syne"/>
+          <w:b/>
+          <w:color w:val="000000"/>
+          <w:sz w:val="24"/>
+          <w:szCs w:val="24"/>
+        </w:rPr>
+        <w:t>e</w:t>
+      </w:r>
+      <w:r>
+        <w:rPr>
+          <w:rFonts w:ascii="Syne" w:eastAsia="Syne" w:hAnsi="Syne" w:cs="Syne"/>
+          <w:b/>
+          <w:color w:val="000000"/>
+          <w:sz w:val="24"/>
+          <w:szCs w:val="24"/>
+        </w:rPr>
+        <w:t>C</w:t>
+      </w:r>
+      <w:r>
+        <w:rPr>
+          <w:rFonts w:ascii="Syne" w:eastAsia="Syne" w:hAnsi="Syne" w:cs="Syne"/>
+          <w:b/>
+          <w:color w:val="000000"/>
+          <w:sz w:val="24"/>
+          <w:szCs w:val="24"/>
+        </w:rPr>
+        <w:t>lass</w:t>
+      </w:r>
+      <w:r>
+        <w:rPr>
+          <w:rFonts w:ascii="Syne" w:eastAsia="Syne" w:hAnsi="Syne" w:cs="Syne"/>
+          <w:b/>
+          <w:color w:val="000000"/>
+          <w:sz w:val="24"/>
+          <w:szCs w:val="24"/>
+        </w:rPr>
+        <w:t xml:space="preserve"> Tile</w:t>
+      </w:r>
+      <w:r>
+        <w:rPr>
+          <w:rFonts w:ascii="Syne" w:eastAsia="Syne" w:hAnsi="Syne" w:cs="Syne"/>
+          <w:b/>
+          <w:color w:val="000000"/>
+          <w:sz w:val="24"/>
+          <w:szCs w:val="24"/>
         </w:rPr>
         <w:t xml:space="preserve"> 6 </w:t>
       </w:r>
-      <w:r>
-        <w:rPr>
-          <w:rFonts w:ascii="Syne" w:eastAsia="Syne" w:hAnsi="Syne" w:cs="Syne"/>
-          <w:b/>
-          <w:color w:val="000000"/>
-        </w:rPr>
-        <w:t>Course</w:t>
-      </w:r>
-      <w:r>
-        <w:rPr>
-          <w:rFonts w:ascii="Syne" w:eastAsia="Syne" w:hAnsi="Syne" w:cs="Syne"/>
-          <w:b/>
-          <w:color w:val="000000"/>
-        </w:rPr>
-        <w:t xml:space="preserve"> Schedule</w:t>
-      </w:r>
-      <w:r>
-        <w:rPr>
-          <w:rFonts w:ascii="Syne" w:eastAsia="Syne" w:hAnsi="Syne" w:cs="Syne"/>
-          <w:b/>
-          <w:color w:val="000000"/>
+    </w:p>
+    <w:p>
+      <w:pPr>
+        <w:widowControl w:val="0"/>
+        <w:pBdr>
+          <w:top w:val="nil"/>
+          <w:left w:val="nil"/>
+          <w:bottom w:val="nil"/>
+          <w:right w:val="nil"/>
+          <w:between w:val="nil"/>
+        </w:pBdr>
+        <w:spacing w:line="421" w:lineRule="auto"/>
+        <w:ind w:left="4" w:right="2" w:firstLine="12"/>
+        <w:jc w:val="both"/>
+        <w:rPr>
+          <w:rFonts w:ascii="Syne" w:eastAsia="Syne" w:hAnsi="Syne" w:cs="Syne"/>
+          <w:b/>
+          <w:color w:val="000000"/>
+          <w:sz w:val="24"/>
+          <w:szCs w:val="24"/>
+        </w:rPr>
+      </w:pPr>
+      <w:r>
+        <w:rPr>
+          <w:rFonts w:ascii="Syne" w:eastAsia="Syne" w:hAnsi="Syne" w:cs="Syne"/>
+          <w:b/>
+          <w:color w:val="000000"/>
+          <w:sz w:val="24"/>
+          <w:szCs w:val="24"/>
+        </w:rPr>
+        <w:t>S</w:t>
+      </w:r>
+      <w:r>
+        <w:rPr>
+          <w:rFonts w:ascii="Syne" w:eastAsia="Syne" w:hAnsi="Syne" w:cs="Syne"/>
+          <w:b/>
+          <w:color w:val="000000"/>
+          <w:sz w:val="24"/>
+          <w:szCs w:val="24"/>
+        </w:rPr>
+        <w:t>tudents</w:t>
+      </w:r>
+      <w:r>
+        <w:rPr>
+          <w:rFonts w:ascii="Syne" w:eastAsia="Syne" w:hAnsi="Syne" w:cs="Syne"/>
+          <w:b/>
+          <w:color w:val="000000"/>
+          <w:sz w:val="24"/>
+          <w:szCs w:val="24"/>
+        </w:rPr>
+        <w:t>W</w:t>
+      </w:r>
+      <w:r>
+        <w:rPr>
+          <w:rFonts w:ascii="Syne" w:eastAsia="Syne" w:hAnsi="Syne" w:cs="Syne"/>
+          <w:b/>
+          <w:color w:val="000000"/>
+          <w:sz w:val="24"/>
+          <w:szCs w:val="24"/>
+        </w:rPr>
+        <w:t xml:space="preserve">eb </w:t>
+      </w:r>
+      <w:r>
+        <w:rPr>
+          <w:rFonts w:ascii="Syne" w:eastAsia="Syne" w:hAnsi="Syne" w:cs="Syne"/>
+          <w:b/>
+          <w:color w:val="000000"/>
+          <w:sz w:val="24"/>
+          <w:szCs w:val="24"/>
+        </w:rPr>
+        <w:t xml:space="preserve">Tile </w:t>
+      </w:r>
+      <w:r>
+        <w:rPr>
+          <w:rFonts w:ascii="Syne" w:eastAsia="Syne" w:hAnsi="Syne" w:cs="Syne"/>
+          <w:b/>
+          <w:color w:val="000000"/>
+          <w:sz w:val="24"/>
+          <w:szCs w:val="24"/>
+        </w:rPr>
+        <w:t xml:space="preserve">6 </w:t>
+      </w:r>
+    </w:p>
+    <w:p>
+      <w:pPr>
+        <w:widowControl w:val="0"/>
+        <w:pBdr>
+          <w:top w:val="nil"/>
+          <w:left w:val="nil"/>
+          <w:bottom w:val="nil"/>
+          <w:right w:val="nil"/>
+          <w:between w:val="nil"/>
+        </w:pBdr>
+        <w:spacing w:line="421" w:lineRule="auto"/>
+        <w:ind w:left="4" w:right="2" w:firstLine="12"/>
+        <w:jc w:val="both"/>
+        <w:rPr>
+          <w:rFonts w:ascii="Syne" w:eastAsia="Syne" w:hAnsi="Syne" w:cs="Syne"/>
+          <w:b/>
+          <w:color w:val="000000"/>
+          <w:sz w:val="24"/>
+          <w:szCs w:val="24"/>
+        </w:rPr>
+      </w:pPr>
+      <w:r>
+        <w:rPr>
+          <w:rFonts w:ascii="Syne" w:eastAsia="Syne" w:hAnsi="Syne" w:cs="Syne"/>
+          <w:b/>
+          <w:color w:val="000000"/>
+          <w:sz w:val="24"/>
+          <w:szCs w:val="24"/>
+        </w:rPr>
+        <w:t>Eudoxus</w:t>
+      </w:r>
+      <w:r>
+        <w:rPr>
+          <w:rFonts w:ascii="Syne" w:eastAsia="Syne" w:hAnsi="Syne" w:cs="Syne"/>
+          <w:b/>
+          <w:color w:val="000000"/>
+          <w:sz w:val="24"/>
+          <w:szCs w:val="24"/>
+        </w:rPr>
+        <w:t xml:space="preserve"> </w:t>
+      </w:r>
+      <w:r>
+        <w:rPr>
+          <w:rFonts w:ascii="Syne" w:eastAsia="Syne" w:hAnsi="Syne" w:cs="Syne"/>
+          <w:b/>
+          <w:color w:val="000000"/>
+          <w:sz w:val="24"/>
+          <w:szCs w:val="24"/>
+        </w:rPr>
+        <w:t xml:space="preserve">Tile </w:t>
+      </w:r>
+      <w:r>
+        <w:rPr>
+          <w:rFonts w:ascii="Syne" w:eastAsia="Syne" w:hAnsi="Syne" w:cs="Syne"/>
+          <w:b/>
+          <w:color w:val="000000"/>
+          <w:sz w:val="24"/>
+          <w:szCs w:val="24"/>
+        </w:rPr>
+        <w:t>6</w:t>
+      </w:r>
+      <w:r>
+        <w:rPr>
+          <w:rFonts w:ascii="Syne" w:eastAsia="Syne" w:hAnsi="Syne" w:cs="Syne"/>
+          <w:b/>
+          <w:color w:val="000000"/>
+          <w:sz w:val="24"/>
+          <w:szCs w:val="24"/>
+        </w:rPr>
+        <w:t xml:space="preserve"> </w:t>
+      </w:r>
+    </w:p>
+    <w:p>
+      <w:pPr>
+        <w:widowControl w:val="0"/>
+        <w:pBdr>
+          <w:top w:val="nil"/>
+          <w:left w:val="nil"/>
+          <w:bottom w:val="nil"/>
+          <w:right w:val="nil"/>
+          <w:between w:val="nil"/>
+        </w:pBdr>
+        <w:spacing w:line="421" w:lineRule="auto"/>
+        <w:ind w:left="4" w:right="2" w:firstLine="12"/>
+        <w:jc w:val="both"/>
+        <w:rPr>
+          <w:rFonts w:ascii="Syne" w:eastAsia="Syne" w:hAnsi="Syne" w:cs="Syne"/>
+          <w:b/>
+          <w:color w:val="000000"/>
+          <w:sz w:val="24"/>
+          <w:szCs w:val="24"/>
+        </w:rPr>
+      </w:pPr>
+      <w:r>
+        <w:rPr>
+          <w:rFonts w:ascii="Syne" w:eastAsia="Syne" w:hAnsi="Syne" w:cs="Syne"/>
+          <w:b/>
+          <w:color w:val="000000"/>
+          <w:sz w:val="24"/>
+          <w:szCs w:val="24"/>
+        </w:rPr>
+        <w:t>Restaurant Tile</w:t>
+      </w:r>
+      <w:r>
+        <w:rPr>
+          <w:rFonts w:ascii="Syne" w:eastAsia="Syne" w:hAnsi="Syne" w:cs="Syne"/>
+          <w:b/>
+          <w:color w:val="000000"/>
+          <w:sz w:val="24"/>
+          <w:szCs w:val="24"/>
+        </w:rPr>
+        <w:t xml:space="preserve"> </w:t>
+      </w:r>
+      <w:r>
+        <w:rPr>
+          <w:rFonts w:ascii="Syne" w:eastAsia="Syne" w:hAnsi="Syne" w:cs="Syne"/>
+          <w:b/>
+          <w:color w:val="000000"/>
+          <w:sz w:val="24"/>
+          <w:szCs w:val="24"/>
+        </w:rPr>
+        <w:t>6</w:t>
+      </w:r>
+      <w:r>
+        <w:rPr>
+          <w:rFonts w:ascii="Syne" w:eastAsia="Syne" w:hAnsi="Syne" w:cs="Syne"/>
+          <w:b/>
+          <w:color w:val="000000"/>
+          <w:sz w:val="24"/>
+          <w:szCs w:val="24"/>
+        </w:rPr>
+        <w:t xml:space="preserve"> </w:t>
+      </w:r>
+    </w:p>
+    <w:p>
+      <w:pPr>
+        <w:widowControl w:val="0"/>
+        <w:pBdr>
+          <w:top w:val="nil"/>
+          <w:left w:val="nil"/>
+          <w:bottom w:val="nil"/>
+          <w:right w:val="nil"/>
+          <w:between w:val="nil"/>
+        </w:pBdr>
+        <w:spacing w:line="421" w:lineRule="auto"/>
+        <w:ind w:left="4" w:right="2" w:firstLine="12"/>
+        <w:jc w:val="both"/>
+        <w:rPr>
+          <w:rFonts w:ascii="Syne" w:eastAsia="Syne" w:hAnsi="Syne" w:cs="Syne"/>
+          <w:b/>
+          <w:color w:val="000000"/>
+          <w:sz w:val="24"/>
+          <w:szCs w:val="24"/>
+        </w:rPr>
+      </w:pPr>
+      <w:r>
+        <w:rPr>
+          <w:rFonts w:ascii="Syne" w:eastAsia="Syne" w:hAnsi="Syne" w:cs="Syne"/>
+          <w:b/>
+          <w:color w:val="000000"/>
+          <w:sz w:val="24"/>
+          <w:szCs w:val="24"/>
+        </w:rPr>
+        <w:t>Library Tile</w:t>
+      </w:r>
+      <w:r>
+        <w:rPr>
+          <w:rFonts w:ascii="Syne" w:eastAsia="Syne" w:hAnsi="Syne" w:cs="Syne"/>
+          <w:b/>
+          <w:color w:val="000000"/>
+          <w:sz w:val="24"/>
+          <w:szCs w:val="24"/>
+        </w:rPr>
+        <w:t xml:space="preserve"> </w:t>
+      </w:r>
+      <w:r>
+        <w:rPr>
+          <w:rFonts w:ascii="Syne" w:eastAsia="Syne" w:hAnsi="Syne" w:cs="Syne"/>
+          <w:b/>
+          <w:color w:val="000000"/>
+          <w:sz w:val="24"/>
+          <w:szCs w:val="24"/>
+        </w:rPr>
+        <w:t>6</w:t>
+      </w:r>
+    </w:p>
+    <w:p>
+      <w:pPr>
+        <w:widowControl w:val="0"/>
+        <w:pBdr>
+          <w:top w:val="nil"/>
+          <w:left w:val="nil"/>
+          <w:bottom w:val="nil"/>
+          <w:right w:val="nil"/>
+          <w:between w:val="nil"/>
+        </w:pBdr>
+        <w:spacing w:line="421" w:lineRule="auto"/>
+        <w:ind w:left="4" w:right="2" w:firstLine="12"/>
+        <w:jc w:val="both"/>
+        <w:rPr>
+          <w:rFonts w:ascii="Syne" w:eastAsia="Syne" w:hAnsi="Syne" w:cs="Syne"/>
+          <w:b/>
+          <w:color w:val="000000"/>
+          <w:sz w:val="24"/>
+          <w:szCs w:val="24"/>
+        </w:rPr>
+      </w:pPr>
+      <w:r>
+        <w:rPr>
+          <w:rFonts w:ascii="Syne" w:eastAsia="Syne" w:hAnsi="Syne" w:cs="Syne"/>
+          <w:b/>
+          <w:color w:val="000000"/>
+          <w:sz w:val="24"/>
+          <w:szCs w:val="24"/>
+        </w:rPr>
+        <w:t xml:space="preserve">Student </w:t>
+      </w:r>
+      <w:r>
+        <w:rPr>
+          <w:rFonts w:ascii="Syne" w:eastAsia="Syne" w:hAnsi="Syne" w:cs="Syne"/>
+          <w:b/>
+          <w:color w:val="000000"/>
+          <w:sz w:val="24"/>
+          <w:szCs w:val="24"/>
+        </w:rPr>
+        <w:t>Care</w:t>
+      </w:r>
+      <w:r>
+        <w:rPr>
+          <w:rFonts w:ascii="Syne" w:eastAsia="Syne" w:hAnsi="Syne" w:cs="Syne"/>
+          <w:b/>
+          <w:color w:val="000000"/>
+          <w:sz w:val="24"/>
+          <w:szCs w:val="24"/>
+        </w:rPr>
+        <w:t xml:space="preserve"> Tile</w:t>
+      </w:r>
+      <w:r>
+        <w:rPr>
+          <w:rFonts w:ascii="Syne" w:eastAsia="Syne" w:hAnsi="Syne" w:cs="Syne"/>
+          <w:b/>
+          <w:color w:val="000000"/>
+          <w:sz w:val="24"/>
+          <w:szCs w:val="24"/>
+        </w:rPr>
+        <w:t xml:space="preserve"> 6</w:t>
+      </w:r>
+      <w:r>
+        <w:rPr>
+          <w:rFonts w:ascii="Syne" w:eastAsia="Syne" w:hAnsi="Syne" w:cs="Syne"/>
+          <w:b/>
+          <w:color w:val="000000"/>
+          <w:sz w:val="24"/>
+          <w:szCs w:val="24"/>
+        </w:rPr>
+        <w:t xml:space="preserve"> </w:t>
+      </w:r>
+    </w:p>
+    <w:p>
+      <w:pPr>
+        <w:widowControl w:val="0"/>
+        <w:pBdr>
+          <w:top w:val="nil"/>
+          <w:left w:val="nil"/>
+          <w:bottom w:val="nil"/>
+          <w:right w:val="nil"/>
+          <w:between w:val="nil"/>
+        </w:pBdr>
+        <w:spacing w:line="421" w:lineRule="auto"/>
+        <w:ind w:left="4" w:right="2" w:firstLine="12"/>
+        <w:jc w:val="both"/>
+        <w:rPr>
+          <w:rFonts w:ascii="Syne" w:eastAsia="Syne" w:hAnsi="Syne" w:cs="Syne"/>
+          <w:b/>
+          <w:color w:val="000000"/>
+          <w:sz w:val="24"/>
+          <w:szCs w:val="24"/>
+        </w:rPr>
+      </w:pPr>
+      <w:r>
+        <w:rPr>
+          <w:rFonts w:ascii="Syne" w:eastAsia="Syne" w:hAnsi="Syne" w:cs="Syne"/>
+          <w:b/>
+          <w:color w:val="000000"/>
+          <w:sz w:val="24"/>
+          <w:szCs w:val="24"/>
+        </w:rPr>
+        <w:t>Other Services Tile</w:t>
+      </w:r>
+      <w:r>
+        <w:rPr>
+          <w:rFonts w:ascii="Syne" w:eastAsia="Syne" w:hAnsi="Syne" w:cs="Syne"/>
+          <w:b/>
+          <w:color w:val="000000"/>
+          <w:sz w:val="24"/>
+          <w:szCs w:val="24"/>
+        </w:rPr>
+        <w:t xml:space="preserve"> 7 </w:t>
+      </w:r>
+    </w:p>
+    <w:p>
+      <w:pPr>
+        <w:widowControl w:val="0"/>
+        <w:pBdr>
+          <w:top w:val="nil"/>
+          <w:left w:val="nil"/>
+          <w:bottom w:val="nil"/>
+          <w:right w:val="nil"/>
+          <w:between w:val="nil"/>
+        </w:pBdr>
+        <w:spacing w:line="421" w:lineRule="auto"/>
+        <w:ind w:left="4" w:right="2" w:firstLine="12"/>
+        <w:jc w:val="both"/>
+        <w:rPr>
+          <w:rFonts w:ascii="Syne" w:eastAsia="Syne" w:hAnsi="Syne" w:cs="Syne"/>
+          <w:b/>
+          <w:color w:val="000000"/>
+          <w:sz w:val="24"/>
+          <w:szCs w:val="24"/>
+        </w:rPr>
+      </w:pPr>
+      <w:r>
+        <w:rPr>
+          <w:rFonts w:ascii="Syne" w:eastAsia="Syne" w:hAnsi="Syne" w:cs="Syne"/>
+          <w:b/>
+          <w:color w:val="000000"/>
+          <w:sz w:val="24"/>
+          <w:szCs w:val="24"/>
+        </w:rPr>
+        <w:t>Inauguration</w:t>
+      </w:r>
+      <w:r>
+        <w:rPr>
+          <w:rFonts w:ascii="Syne" w:eastAsia="Syne" w:hAnsi="Syne" w:cs="Syne"/>
+          <w:b/>
+          <w:color w:val="000000"/>
+          <w:sz w:val="24"/>
+          <w:szCs w:val="24"/>
+        </w:rPr>
+        <w:t xml:space="preserve"> Tile</w:t>
+      </w:r>
+      <w:r>
+        <w:rPr>
+          <w:rFonts w:ascii="Syne" w:eastAsia="Syne" w:hAnsi="Syne" w:cs="Syne"/>
+          <w:b/>
+          <w:color w:val="000000"/>
+          <w:sz w:val="24"/>
+          <w:szCs w:val="24"/>
+        </w:rPr>
+        <w:t xml:space="preserve"> </w:t>
+      </w:r>
+      <w:r>
+        <w:rPr>
+          <w:rFonts w:ascii="Syne" w:eastAsia="Syne" w:hAnsi="Syne" w:cs="Syne"/>
+          <w:b/>
+          <w:color w:val="000000"/>
+          <w:sz w:val="24"/>
+          <w:szCs w:val="24"/>
+        </w:rPr>
+        <w:t>7</w:t>
+      </w:r>
+      <w:r>
+        <w:rPr>
+          <w:rFonts w:ascii="Syne" w:eastAsia="Syne" w:hAnsi="Syne" w:cs="Syne"/>
+          <w:b/>
+          <w:color w:val="000000"/>
+          <w:sz w:val="24"/>
+          <w:szCs w:val="24"/>
+        </w:rPr>
+        <w:t xml:space="preserve"> </w:t>
+      </w:r>
+    </w:p>
+    <w:p>
+      <w:pPr>
+        <w:widowControl w:val="0"/>
+        <w:pBdr>
+          <w:top w:val="nil"/>
+          <w:left w:val="nil"/>
+          <w:bottom w:val="nil"/>
+          <w:right w:val="nil"/>
+          <w:between w:val="nil"/>
+        </w:pBdr>
+        <w:spacing w:line="421" w:lineRule="auto"/>
+        <w:ind w:left="4" w:right="2" w:firstLine="12"/>
+        <w:jc w:val="both"/>
+        <w:rPr>
+          <w:rFonts w:ascii="Syne" w:eastAsia="Syne" w:hAnsi="Syne" w:cs="Syne"/>
+          <w:b/>
+          <w:color w:val="000000"/>
+          <w:sz w:val="24"/>
+          <w:szCs w:val="24"/>
+        </w:rPr>
+      </w:pPr>
+      <w:r>
+        <w:rPr>
+          <w:rFonts w:ascii="Syne" w:eastAsia="Syne" w:hAnsi="Syne" w:cs="Syne"/>
+          <w:b/>
+          <w:color w:val="000000"/>
+          <w:sz w:val="24"/>
+          <w:szCs w:val="24"/>
+        </w:rPr>
+        <w:t>Freshmen Tile</w:t>
+      </w:r>
+      <w:r>
+        <w:rPr>
+          <w:rFonts w:ascii="Syne" w:eastAsia="Syne" w:hAnsi="Syne" w:cs="Syne"/>
+          <w:b/>
+          <w:color w:val="000000"/>
+          <w:sz w:val="24"/>
+          <w:szCs w:val="24"/>
+        </w:rPr>
+        <w:t xml:space="preserve"> </w:t>
+      </w:r>
+      <w:r>
+        <w:rPr>
+          <w:rFonts w:ascii="Syne" w:eastAsia="Syne" w:hAnsi="Syne" w:cs="Syne"/>
+          <w:b/>
+          <w:color w:val="000000"/>
+          <w:sz w:val="24"/>
+          <w:szCs w:val="24"/>
+        </w:rPr>
+        <w:t>7</w:t>
+      </w:r>
+      <w:r>
+        <w:rPr>
+          <w:rFonts w:ascii="Syne" w:eastAsia="Syne" w:hAnsi="Syne" w:cs="Syne"/>
+          <w:b/>
+          <w:color w:val="000000"/>
+          <w:sz w:val="24"/>
+          <w:szCs w:val="24"/>
+        </w:rPr>
+        <w:t xml:space="preserve"> </w:t>
+      </w:r>
+    </w:p>
+    <w:p>
+      <w:pPr>
+        <w:widowControl w:val="0"/>
+        <w:pBdr>
+          <w:top w:val="nil"/>
+          <w:left w:val="nil"/>
+          <w:bottom w:val="nil"/>
+          <w:right w:val="nil"/>
+          <w:between w:val="nil"/>
+        </w:pBdr>
+        <w:spacing w:line="421" w:lineRule="auto"/>
+        <w:ind w:left="4" w:right="2" w:firstLine="12"/>
+        <w:jc w:val="both"/>
+        <w:rPr>
+          <w:rFonts w:ascii="Syne" w:eastAsia="Syne" w:hAnsi="Syne" w:cs="Syne"/>
+          <w:b/>
+          <w:color w:val="000000"/>
+          <w:sz w:val="24"/>
+          <w:szCs w:val="24"/>
+        </w:rPr>
+      </w:pPr>
+      <w:r>
+        <w:rPr>
+          <w:rFonts w:ascii="Syne" w:eastAsia="Syne" w:hAnsi="Syne" w:cs="Syne"/>
+          <w:b/>
+          <w:color w:val="000000"/>
+          <w:sz w:val="24"/>
+          <w:szCs w:val="24"/>
+        </w:rPr>
+        <w:t>Map</w:t>
+      </w:r>
+      <w:r>
+        <w:rPr>
+          <w:rFonts w:ascii="Syne" w:eastAsia="Syne" w:hAnsi="Syne" w:cs="Syne"/>
+          <w:b/>
+          <w:color w:val="000000"/>
+          <w:sz w:val="24"/>
+          <w:szCs w:val="24"/>
         </w:rPr>
         <w:t>s</w:t>
       </w:r>
@@ -296,6 +1223,8 @@
           <w:rFonts w:ascii="Syne" w:eastAsia="Syne" w:hAnsi="Syne" w:cs="Syne"/>
           <w:b/>
           <w:color w:val="000000"/>
+          <w:sz w:val="24"/>
+          <w:szCs w:val="24"/>
         </w:rPr>
         <w:t xml:space="preserve"> Tile</w:t>
       </w:r>
@@ -304,30 +1233,8 @@
           <w:rFonts w:ascii="Syne" w:eastAsia="Syne" w:hAnsi="Syne" w:cs="Syne"/>
           <w:b/>
           <w:color w:val="000000"/>
-        </w:rPr>
-        <w:t xml:space="preserve"> 6 </w:t>
-      </w:r>
-      <w:r>
-        <w:rPr>
-          <w:rFonts w:ascii="Syne" w:eastAsia="Syne" w:hAnsi="Syne" w:cs="Syne"/>
-          <w:b/>
-          <w:color w:val="000000"/>
-        </w:rPr>
-        <w:t>O</w:t>
-      </w:r>
-      <w:r>
-        <w:rPr>
-          <w:rFonts w:ascii="Syne" w:eastAsia="Syne" w:hAnsi="Syne" w:cs="Syne"/>
-          <w:b/>
-          <w:color w:val="000000"/>
-        </w:rPr>
-        <w:t>pen</w:t>
-      </w:r>
-      <w:r>
-        <w:rPr>
-          <w:rFonts w:ascii="Syne" w:eastAsia="Syne" w:hAnsi="Syne" w:cs="Syne"/>
-          <w:b/>
-          <w:color w:val="000000"/>
+          <w:sz w:val="24"/>
+          <w:szCs w:val="24"/>
         </w:rPr>
         <w:t xml:space="preserve"> </w:t>
       </w:r>
@@ -336,30 +1243,70 @@
           <w:rFonts w:ascii="Syne" w:eastAsia="Syne" w:hAnsi="Syne" w:cs="Syne"/>
           <w:b/>
           <w:color w:val="000000"/>
-        </w:rPr>
-        <w:t>e</w:t>
-      </w:r>
-      <w:r>
-        <w:rPr>
-          <w:rFonts w:ascii="Syne" w:eastAsia="Syne" w:hAnsi="Syne" w:cs="Syne"/>
-          <w:b/>
-          <w:color w:val="000000"/>
-        </w:rPr>
-        <w:t>C</w:t>
-      </w:r>
-      <w:r>
-        <w:rPr>
-          <w:rFonts w:ascii="Syne" w:eastAsia="Syne" w:hAnsi="Syne" w:cs="Syne"/>
-          <w:b/>
-          <w:color w:val="000000"/>
-        </w:rPr>
-        <w:t>lass</w:t>
-      </w:r>
-      <w:r>
-        <w:rPr>
-          <w:rFonts w:ascii="Syne" w:eastAsia="Syne" w:hAnsi="Syne" w:cs="Syne"/>
-          <w:b/>
-          <w:color w:val="000000"/>
+          <w:sz w:val="24"/>
+          <w:szCs w:val="24"/>
+        </w:rPr>
+        <w:t>7</w:t>
+      </w:r>
+      <w:r>
+        <w:rPr>
+          <w:rFonts w:ascii="Syne" w:eastAsia="Syne" w:hAnsi="Syne" w:cs="Syne"/>
+          <w:b/>
+          <w:color w:val="000000"/>
+          <w:sz w:val="24"/>
+          <w:szCs w:val="24"/>
+        </w:rPr>
+        <w:t xml:space="preserve"> </w:t>
+      </w:r>
+    </w:p>
+    <w:p>
+      <w:pPr>
+        <w:widowControl w:val="0"/>
+        <w:pBdr>
+          <w:top w:val="nil"/>
+          <w:left w:val="nil"/>
+          <w:bottom w:val="nil"/>
+          <w:right w:val="nil"/>
+          <w:between w:val="nil"/>
+        </w:pBdr>
+        <w:spacing w:line="421" w:lineRule="auto"/>
+        <w:ind w:left="4" w:right="2" w:firstLine="12"/>
+        <w:jc w:val="both"/>
+        <w:rPr>
+          <w:rFonts w:ascii="Syne" w:eastAsia="Syne" w:hAnsi="Syne" w:cs="Syne"/>
+          <w:b/>
+          <w:color w:val="000000"/>
+          <w:sz w:val="24"/>
+          <w:szCs w:val="24"/>
+        </w:rPr>
+      </w:pPr>
+      <w:r>
+        <w:rPr>
+          <w:rFonts w:ascii="Syne" w:eastAsia="Syne" w:hAnsi="Syne" w:cs="Syne"/>
+          <w:b/>
+          <w:color w:val="000000"/>
+          <w:sz w:val="24"/>
+          <w:szCs w:val="24"/>
+        </w:rPr>
+        <w:t xml:space="preserve">Academic </w:t>
+      </w:r>
+      <w:r>
+        <w:rPr>
+          <w:rFonts w:ascii="Syne" w:eastAsia="Syne" w:hAnsi="Syne" w:cs="Syne"/>
+          <w:b/>
+          <w:color w:val="000000"/>
+          <w:sz w:val="24"/>
+          <w:szCs w:val="24"/>
+        </w:rPr>
+        <w:t>Personnel</w:t>
+      </w:r>
+      <w:r>
+        <w:rPr>
+          <w:rFonts w:ascii="Syne" w:eastAsia="Syne" w:hAnsi="Syne" w:cs="Syne"/>
+          <w:b/>
+          <w:color w:val="000000"/>
+          <w:sz w:val="24"/>
+          <w:szCs w:val="24"/>
         </w:rPr>
         <w:t xml:space="preserve"> Tile</w:t>
       </w:r>
@@ -368,70 +1315,8 @@
           <w:rFonts w:ascii="Syne" w:eastAsia="Syne" w:hAnsi="Syne" w:cs="Syne"/>
           <w:b/>
           <w:color w:val="000000"/>
-        </w:rPr>
-        <w:t xml:space="preserve"> 6 </w:t>
-      </w:r>
-      <w:r>
-        <w:rPr>
-          <w:rFonts w:ascii="Syne" w:eastAsia="Syne" w:hAnsi="Syne" w:cs="Syne"/>
-          <w:b/>
-          <w:color w:val="000000"/>
-        </w:rPr>
-        <w:t>S</w:t>
-      </w:r>
-      <w:r>
-        <w:rPr>
-          <w:rFonts w:ascii="Syne" w:eastAsia="Syne" w:hAnsi="Syne" w:cs="Syne"/>
-          <w:b/>
-          <w:color w:val="000000"/>
-        </w:rPr>
-        <w:t>tudents</w:t>
-      </w:r>
-      <w:r>
-        <w:rPr>
-          <w:rFonts w:ascii="Syne" w:eastAsia="Syne" w:hAnsi="Syne" w:cs="Syne"/>
-          <w:b/>
-          <w:color w:val="000000"/>
-        </w:rPr>
-        <w:t>W</w:t>
-      </w:r>
-      <w:r>
-        <w:rPr>
-          <w:rFonts w:ascii="Syne" w:eastAsia="Syne" w:hAnsi="Syne" w:cs="Syne"/>
-          <w:b/>
-          <w:color w:val="000000"/>
-        </w:rPr>
-        <w:t xml:space="preserve">eb </w:t>
-      </w:r>
-      <w:r>
-        <w:rPr>
-          <w:rFonts w:ascii="Syne" w:eastAsia="Syne" w:hAnsi="Syne" w:cs="Syne"/>
-          <w:b/>
-          <w:color w:val="000000"/>
-        </w:rPr>
-        <w:t xml:space="preserve">Tile </w:t>
-      </w:r>
-      <w:r>
-        <w:rPr>
-          <w:rFonts w:ascii="Syne" w:eastAsia="Syne" w:hAnsi="Syne" w:cs="Syne"/>
-          <w:b/>
-          <w:color w:val="000000"/>
-        </w:rPr>
-        <w:t xml:space="preserve">6 </w:t>
-      </w:r>
-      <w:r>
-        <w:rPr>
-          <w:rFonts w:ascii="Syne" w:eastAsia="Syne" w:hAnsi="Syne" w:cs="Syne"/>
-          <w:b/>
-          <w:color w:val="000000"/>
-        </w:rPr>
-        <w:t>Eudoxus</w:t>
-      </w:r>
-      <w:r>
-        <w:rPr>
-          <w:rFonts w:ascii="Syne" w:eastAsia="Syne" w:hAnsi="Syne" w:cs="Syne"/>
-          <w:b/>
-          <w:color w:val="000000"/>
+          <w:sz w:val="24"/>
+          <w:szCs w:val="24"/>
         </w:rPr>
         <w:t xml:space="preserve"> </w:t>
       </w:r>
@@ -440,193 +1325,10 @@
           <w:rFonts w:ascii="Syne" w:eastAsia="Syne" w:hAnsi="Syne" w:cs="Syne"/>
           <w:b/>
           <w:color w:val="000000"/>
-        </w:rPr>
-        <w:t xml:space="preserve">Tile </w:t>
-      </w:r>
-      <w:r>
-        <w:rPr>
-          <w:rFonts w:ascii="Syne" w:eastAsia="Syne" w:hAnsi="Syne" w:cs="Syne"/>
-          <w:b/>
-          <w:color w:val="000000"/>
-        </w:rPr>
-        <w:t xml:space="preserve">7 </w:t>
-      </w:r>
-      <w:r>
-        <w:rPr>
-          <w:rFonts w:ascii="Syne" w:eastAsia="Syne" w:hAnsi="Syne" w:cs="Syne"/>
-          <w:b/>
-          <w:color w:val="000000"/>
-        </w:rPr>
-        <w:t>Restaurant Tile</w:t>
-      </w:r>
-      <w:r>
-        <w:rPr>
-          <w:rFonts w:ascii="Syne" w:eastAsia="Syne" w:hAnsi="Syne" w:cs="Syne"/>
-          <w:b/>
-          <w:color w:val="000000"/>
-        </w:rPr>
-        <w:t xml:space="preserve"> 7 </w:t>
-      </w:r>
-      <w:r>
-        <w:rPr>
-          <w:rFonts w:ascii="Syne" w:eastAsia="Syne" w:hAnsi="Syne" w:cs="Syne"/>
-          <w:b/>
-          <w:color w:val="000000"/>
-        </w:rPr>
-        <w:t>Library Tile</w:t>
-      </w:r>
-      <w:r>
-        <w:rPr>
-          <w:rFonts w:ascii="Syne" w:eastAsia="Syne" w:hAnsi="Syne" w:cs="Syne"/>
-          <w:b/>
-          <w:color w:val="000000"/>
-        </w:rPr>
-        <w:t xml:space="preserve"> 7 </w:t>
-      </w:r>
-      <w:r>
-        <w:rPr>
-          <w:rFonts w:ascii="Syne" w:eastAsia="Syne" w:hAnsi="Syne" w:cs="Syne"/>
-          <w:b/>
-          <w:color w:val="000000"/>
-        </w:rPr>
-        <w:t xml:space="preserve">Student </w:t>
-      </w:r>
-      <w:r>
-        <w:rPr>
-          <w:rFonts w:ascii="Syne" w:eastAsia="Syne" w:hAnsi="Syne" w:cs="Syne"/>
-          <w:b/>
-          <w:color w:val="000000"/>
-        </w:rPr>
-        <w:t>Care</w:t>
-      </w:r>
-      <w:r>
-        <w:rPr>
-          <w:rFonts w:ascii="Syne" w:eastAsia="Syne" w:hAnsi="Syne" w:cs="Syne"/>
-          <w:b/>
-          <w:color w:val="000000"/>
-        </w:rPr>
-        <w:t xml:space="preserve"> </w:t>
-      </w:r>
-      <w:r>
-        <w:rPr>
-          <w:rFonts w:ascii="Syne" w:eastAsia="Syne" w:hAnsi="Syne" w:cs="Syne"/>
-          <w:b/>
-          <w:color w:val="000000"/>
-        </w:rPr>
-        <w:lastRenderedPageBreak/>
-        <w:t>Tile</w:t>
-      </w:r>
-      <w:r>
-        <w:rPr>
-          <w:rFonts w:ascii="Syne" w:eastAsia="Syne" w:hAnsi="Syne" w:cs="Syne"/>
-          <w:b/>
-          <w:color w:val="000000"/>
-        </w:rPr>
-        <w:t xml:space="preserve"> 7 </w:t>
-      </w:r>
-      <w:r>
-        <w:rPr>
-          <w:rFonts w:ascii="Syne" w:eastAsia="Syne" w:hAnsi="Syne" w:cs="Syne"/>
-          <w:b/>
-          <w:color w:val="000000"/>
-        </w:rPr>
-        <w:t>Other Services Tile</w:t>
-      </w:r>
-      <w:r>
-        <w:rPr>
-          <w:rFonts w:ascii="Syne" w:eastAsia="Syne" w:hAnsi="Syne" w:cs="Syne"/>
-          <w:b/>
-          <w:color w:val="000000"/>
-        </w:rPr>
-        <w:t xml:space="preserve"> 7 </w:t>
-      </w:r>
-      <w:r>
-        <w:rPr>
-          <w:rFonts w:ascii="Syne" w:eastAsia="Syne" w:hAnsi="Syne" w:cs="Syne"/>
-          <w:b/>
-          <w:color w:val="000000"/>
-        </w:rPr>
-        <w:t>Inauguration</w:t>
-      </w:r>
-      <w:r>
-        <w:rPr>
-          <w:rFonts w:ascii="Syne" w:eastAsia="Syne" w:hAnsi="Syne" w:cs="Syne"/>
-          <w:b/>
-          <w:color w:val="000000"/>
-        </w:rPr>
-        <w:t xml:space="preserve"> Tile</w:t>
-      </w:r>
-      <w:r>
-        <w:rPr>
-          <w:rFonts w:ascii="Syne" w:eastAsia="Syne" w:hAnsi="Syne" w:cs="Syne"/>
-          <w:b/>
-          <w:color w:val="000000"/>
-        </w:rPr>
-        <w:t xml:space="preserve"> 8 </w:t>
-      </w:r>
-      <w:r>
-        <w:rPr>
-          <w:rFonts w:ascii="Syne" w:eastAsia="Syne" w:hAnsi="Syne" w:cs="Syne"/>
-          <w:b/>
-          <w:color w:val="000000"/>
-        </w:rPr>
-        <w:t>Freshmen Tile</w:t>
-      </w:r>
-      <w:r>
-        <w:rPr>
-          <w:rFonts w:ascii="Syne" w:eastAsia="Syne" w:hAnsi="Syne" w:cs="Syne"/>
-          <w:b/>
-          <w:color w:val="000000"/>
-        </w:rPr>
-        <w:t xml:space="preserve"> 8 </w:t>
-      </w:r>
-      <w:r>
-        <w:rPr>
-          <w:rFonts w:ascii="Syne" w:eastAsia="Syne" w:hAnsi="Syne" w:cs="Syne"/>
-          <w:b/>
-          <w:color w:val="000000"/>
-        </w:rPr>
-        <w:t>Map Tile</w:t>
-      </w:r>
-      <w:r>
-        <w:rPr>
-          <w:rFonts w:ascii="Syne" w:eastAsia="Syne" w:hAnsi="Syne" w:cs="Syne"/>
-          <w:b/>
-          <w:color w:val="000000"/>
-        </w:rPr>
-        <w:t xml:space="preserve"> 8 </w:t>
-      </w:r>
-      <w:r>
-        <w:rPr>
-          <w:rFonts w:ascii="Syne" w:eastAsia="Syne" w:hAnsi="Syne" w:cs="Syne"/>
-          <w:b/>
-          <w:color w:val="000000"/>
-        </w:rPr>
-        <w:t xml:space="preserve">Academic </w:t>
-      </w:r>
-      <w:r>
-        <w:rPr>
-          <w:rFonts w:ascii="Syne" w:eastAsia="Syne" w:hAnsi="Syne" w:cs="Syne"/>
-          <w:b/>
-          <w:color w:val="000000"/>
-        </w:rPr>
-        <w:t>Personnel</w:t>
-      </w:r>
-      <w:r>
-        <w:rPr>
-          <w:rFonts w:ascii="Syne" w:eastAsia="Syne" w:hAnsi="Syne" w:cs="Syne"/>
-          <w:b/>
-          <w:color w:val="000000"/>
-        </w:rPr>
-        <w:t xml:space="preserve"> Tile</w:t>
-      </w:r>
-      <w:r>
-        <w:rPr>
-          <w:rFonts w:ascii="Syne" w:eastAsia="Syne" w:hAnsi="Syne" w:cs="Syne"/>
-          <w:b/>
-          <w:color w:val="000000"/>
-        </w:rPr>
-        <w:t xml:space="preserve"> 8</w:t>
+          <w:sz w:val="24"/>
+          <w:szCs w:val="24"/>
+        </w:rPr>
+        <w:t>7</w:t>
       </w:r>
     </w:p>
     <w:p>
@@ -820,6 +1522,7 @@
           <w:rFonts w:ascii="Syne" w:eastAsia="Syne" w:hAnsi="Syne" w:cs="Syne"/>
           <w:color w:val="000000"/>
         </w:rPr>
+        <w:lastRenderedPageBreak/>
         <w:t xml:space="preserve">                    </w:t>
       </w:r>
       <w:r>
@@ -979,7 +1682,6 @@
           <w:rFonts w:ascii="Syne" w:eastAsia="Syne" w:hAnsi="Syne" w:cs="Syne"/>
           <w:color w:val="000000"/>
         </w:rPr>
-        <w:lastRenderedPageBreak/>
         <w:t>If you have a question about using the application, please send an e-mail to</w:t>
       </w:r>
       <w:r>
@@ -1029,6 +1731,26 @@
         </w:rPr>
         <w:t>The app comes under an MIT license.</w:t>
       </w:r>
+    </w:p>
+    <w:p>
+      <w:pPr>
+        <w:widowControl w:val="0"/>
+        <w:pBdr>
+          <w:top w:val="nil"/>
+          <w:left w:val="nil"/>
+          <w:bottom w:val="nil"/>
+          <w:right w:val="nil"/>
+          <w:between w:val="nil"/>
+        </w:pBdr>
+        <w:spacing w:line="240" w:lineRule="auto"/>
+        <w:ind w:left="724"/>
+        <w:rPr>
+          <w:rFonts w:ascii="Syne" w:eastAsia="Syne" w:hAnsi="Syne" w:cs="Syne"/>
+          <w:color w:val="000000"/>
+          <w:sz w:val="32"/>
+          <w:szCs w:val="32"/>
+        </w:rPr>
+      </w:pPr>
     </w:p>
     <w:p>
       <w:pPr>
@@ -1159,6 +1881,7 @@
           <w:sz w:val="32"/>
           <w:szCs w:val="32"/>
         </w:rPr>
+        <w:lastRenderedPageBreak/>
         <w:t xml:space="preserve">HOW TO NAVIGATE </w:t>
       </w:r>
     </w:p>
@@ -1386,32 +2109,32 @@
           <w:right w:val="nil"/>
           <w:between w:val="nil"/>
         </w:pBdr>
+        <w:spacing w:line="480" w:lineRule="auto"/>
+        <w:jc w:val="center"/>
+        <w:rPr>
+          <w:rFonts w:ascii="Syne" w:eastAsia="Syne" w:hAnsi="Syne" w:cs="Syne"/>
+          <w:color w:val="000000"/>
+        </w:rPr>
+      </w:pPr>
+      <w:r>
+        <w:rPr>
+          <w:rFonts w:ascii="Syne" w:eastAsia="Syne" w:hAnsi="Syne" w:cs="Syne"/>
+          <w:color w:val="000000"/>
+        </w:rPr>
+        <w:t xml:space="preserve">Arrow (Straight) </w:t>
+      </w:r>
+    </w:p>
+    <w:p>
+      <w:pPr>
+        <w:widowControl w:val="0"/>
+        <w:pBdr>
+          <w:top w:val="nil"/>
+          <w:left w:val="nil"/>
+          <w:bottom w:val="nil"/>
+          <w:right w:val="nil"/>
+          <w:between w:val="nil"/>
+        </w:pBdr>
         <w:spacing w:line="240" w:lineRule="auto"/>
-        <w:jc w:val="center"/>
-        <w:rPr>
-          <w:rFonts w:ascii="Syne" w:eastAsia="Syne" w:hAnsi="Syne" w:cs="Syne"/>
-          <w:color w:val="000000"/>
-        </w:rPr>
-      </w:pPr>
-      <w:r>
-        <w:rPr>
-          <w:rFonts w:ascii="Syne" w:eastAsia="Syne" w:hAnsi="Syne" w:cs="Syne"/>
-          <w:color w:val="000000"/>
-        </w:rPr>
-        <w:t xml:space="preserve">Arrow (Straight) </w:t>
-      </w:r>
-    </w:p>
-    <w:p>
-      <w:pPr>
-        <w:widowControl w:val="0"/>
-        <w:pBdr>
-          <w:top w:val="nil"/>
-          <w:left w:val="nil"/>
-          <w:bottom w:val="nil"/>
-          <w:right w:val="nil"/>
-          <w:between w:val="nil"/>
-        </w:pBdr>
-        <w:spacing w:before="700" w:line="240" w:lineRule="auto"/>
         <w:jc w:val="center"/>
         <w:rPr>
           <w:rFonts w:ascii="Syne" w:eastAsia="Syne" w:hAnsi="Syne" w:cs="Syne"/>
@@ -1568,7 +2291,6 @@
           <w:rFonts w:ascii="Syne" w:eastAsia="Syne" w:hAnsi="Syne" w:cs="Syne"/>
           <w:color w:val="000000"/>
         </w:rPr>
-        <w:lastRenderedPageBreak/>
         <w:t xml:space="preserve">There are 3 ways to go back to the homepage. If you're on a computer, tap either the logo (top left) or the left arrow (top left). </w:t>
       </w:r>
     </w:p>
@@ -1861,6 +2583,7 @@
           <w:rFonts w:ascii="Syne" w:eastAsia="Syne" w:hAnsi="Syne" w:cs="Syne"/>
           <w:color w:val="000000"/>
         </w:rPr>
+        <w:lastRenderedPageBreak/>
         <w:t xml:space="preserve">    </w:t>
       </w:r>
       <w:r>
@@ -2157,15 +2880,7 @@
           <w:rFonts w:ascii="Syne" w:eastAsia="Syne" w:hAnsi="Syne" w:cs="Syne"/>
           <w:color w:val="000000"/>
         </w:rPr>
-        <w:t xml:space="preserve">" information the app stores about you. You will notice that if you do not select your school, some tiles are inactive </w:t>
-      </w:r>
-      <w:r>
-        <w:rPr>
-          <w:rFonts w:ascii="Syne" w:eastAsia="Syne" w:hAnsi="Syne" w:cs="Syne"/>
-          <w:color w:val="000000"/>
-        </w:rPr>
-        <w:lastRenderedPageBreak/>
-        <w:t xml:space="preserve">and you cannot select them. </w:t>
+        <w:t xml:space="preserve">" information the app stores about you. You will notice that if you do not select your school, some tiles are inactive and you cannot select them. </w:t>
       </w:r>
     </w:p>
     <w:p>
@@ -2245,7 +2960,34 @@
           <w:sz w:val="32"/>
           <w:szCs w:val="32"/>
         </w:rPr>
-        <w:t xml:space="preserve">LESSON SCHEDULE TILE </w:t>
+        <w:t>COURSE</w:t>
+      </w:r>
+      <w:r>
+        <w:rPr>
+          <w:rFonts w:ascii="Syne" w:eastAsia="Syne" w:hAnsi="Syne" w:cs="Syne"/>
+          <w:color w:val="000000"/>
+          <w:sz w:val="32"/>
+          <w:szCs w:val="32"/>
+        </w:rPr>
+        <w:t xml:space="preserve"> SCHEDULE</w:t>
+      </w:r>
+      <w:r>
+        <w:rPr>
+          <w:rFonts w:ascii="Syne" w:eastAsia="Syne" w:hAnsi="Syne" w:cs="Syne"/>
+          <w:color w:val="000000"/>
+          <w:sz w:val="32"/>
+          <w:szCs w:val="32"/>
+        </w:rPr>
+        <w:t>S</w:t>
+      </w:r>
+      <w:r>
+        <w:rPr>
+          <w:rFonts w:ascii="Syne" w:eastAsia="Syne" w:hAnsi="Syne" w:cs="Syne"/>
+          <w:color w:val="000000"/>
+          <w:sz w:val="32"/>
+          <w:szCs w:val="32"/>
+        </w:rPr>
+        <w:t xml:space="preserve"> TILE </w:t>
       </w:r>
     </w:p>
     <w:p>
@@ -2271,7 +3013,29 @@
           <w:rFonts w:ascii="Syne" w:eastAsia="Syne" w:hAnsi="Syne" w:cs="Syne"/>
           <w:color w:val="000000"/>
         </w:rPr>
-        <w:t xml:space="preserve">By clicking on the course schedule, once you have chosen which school you are in, you will be moved to an external window containing your school's curriculum. Note in this publication, the program is provided by an external link. We encourage you to consult it daily for any changes. In future editions we hope to make it more personalized and the update to be done automatically. </w:t>
+        <w:t>By clicking on the course schedule</w:t>
+      </w:r>
+      <w:r>
+        <w:rPr>
+          <w:rFonts w:ascii="Syne" w:eastAsia="Syne" w:hAnsi="Syne" w:cs="Syne"/>
+          <w:color w:val="000000"/>
+        </w:rPr>
+        <w:t>s tile</w:t>
+      </w:r>
+      <w:r>
+        <w:rPr>
+          <w:rFonts w:ascii="Syne" w:eastAsia="Syne" w:hAnsi="Syne" w:cs="Syne"/>
+          <w:color w:val="000000"/>
+        </w:rPr>
+        <w:t xml:space="preserve">, once you have chosen which school you are in, you will be moved to an external window containing your school's curriculum. Note in this publication, the </w:t>
+      </w:r>
+      <w:r>
+        <w:rPr>
+          <w:rFonts w:ascii="Syne" w:eastAsia="Syne" w:hAnsi="Syne" w:cs="Syne"/>
+          <w:color w:val="000000"/>
+        </w:rPr>
+        <w:lastRenderedPageBreak/>
+        <w:t xml:space="preserve">program is provided by an external link. We encourage you to consult it daily for any changes. In future editions we hope to make it more personalized and the update to be done automatically. </w:t>
       </w:r>
     </w:p>
     <w:p>
@@ -2376,7 +3140,7 @@
           <w:right w:val="nil"/>
           <w:between w:val="nil"/>
         </w:pBdr>
-        <w:spacing w:before="366" w:line="240" w:lineRule="auto"/>
+        <w:spacing w:before="366" w:line="360" w:lineRule="auto"/>
         <w:ind w:left="745"/>
         <w:rPr>
           <w:rFonts w:ascii="Syne" w:eastAsia="Syne" w:hAnsi="Syne" w:cs="Syne"/>
@@ -2414,7 +3178,7 @@
           <w:right w:val="nil"/>
           <w:between w:val="nil"/>
         </w:pBdr>
-        <w:spacing w:before="499" w:line="275" w:lineRule="auto"/>
+        <w:spacing w:line="275" w:lineRule="auto"/>
         <w:ind w:left="4" w:right="18" w:firstLine="733"/>
         <w:jc w:val="both"/>
         <w:rPr>
@@ -2551,15 +3315,7 @@
           <w:rFonts w:ascii="Syne" w:eastAsia="Syne" w:hAnsi="Syne" w:cs="Syne"/>
           <w:color w:val="000000"/>
         </w:rPr>
-        <w:t xml:space="preserve">By clicking on the Restaurant tile, you will be taken to the internal page of the Restaurant where the menu will be displayed. The top panel shows the menu served at that time (lunch or dinner). </w:t>
-      </w:r>
-      <w:r>
-        <w:rPr>
-          <w:rFonts w:ascii="Syne" w:eastAsia="Syne" w:hAnsi="Syne" w:cs="Syne"/>
-          <w:color w:val="000000"/>
-        </w:rPr>
-        <w:lastRenderedPageBreak/>
-        <w:t xml:space="preserve">If the hours of dinner have passed, then the next day's menu appears. You can see the hours that the restaurant is open but also see in detail the menu throughout the week. </w:t>
+        <w:t xml:space="preserve">By clicking on the Restaurant tile, you will be taken to the internal page of the Restaurant where the menu will be displayed. The top panel shows the menu served at that time (lunch or dinner). If the hours of dinner have passed, then the next day's menu appears. You can see the hours that the restaurant is open but also see in detail the menu throughout the week. </w:t>
       </w:r>
     </w:p>
     <w:p>
@@ -2669,7 +3425,15 @@
           <w:rFonts w:ascii="Syne" w:eastAsia="Syne" w:hAnsi="Syne" w:cs="Syne"/>
           <w:color w:val="000000"/>
         </w:rPr>
-        <w:t xml:space="preserve">By clicking on the Student Care tile you will be taken to an external window on the university's website and specifically to Student Welfare to see the latest news and information you may need about food, housing, health care, student housing allowance etc. </w:t>
+        <w:t xml:space="preserve">By clicking on the Student Care tile you will be taken to an external window on the university's website and specifically to Student Welfare to see the latest news and information you may need </w:t>
+      </w:r>
+      <w:r>
+        <w:rPr>
+          <w:rFonts w:ascii="Syne" w:eastAsia="Syne" w:hAnsi="Syne" w:cs="Syne"/>
+          <w:color w:val="000000"/>
+        </w:rPr>
+        <w:lastRenderedPageBreak/>
+        <w:t xml:space="preserve">about food, housing, health care, student housing allowance etc. </w:t>
       </w:r>
     </w:p>
     <w:p>
@@ -2905,7 +3669,25 @@
           <w:sz w:val="32"/>
           <w:szCs w:val="32"/>
         </w:rPr>
-        <w:t xml:space="preserve">MAP TILE </w:t>
+        <w:t>MAP</w:t>
+      </w:r>
+      <w:r>
+        <w:rPr>
+          <w:rFonts w:ascii="Syne" w:eastAsia="Syne" w:hAnsi="Syne" w:cs="Syne"/>
+          <w:color w:val="000000"/>
+          <w:sz w:val="32"/>
+          <w:szCs w:val="32"/>
+        </w:rPr>
+        <w:t>S</w:t>
+      </w:r>
+      <w:r>
+        <w:rPr>
+          <w:rFonts w:ascii="Syne" w:eastAsia="Syne" w:hAnsi="Syne" w:cs="Syne"/>
+          <w:color w:val="000000"/>
+          <w:sz w:val="32"/>
+          <w:szCs w:val="32"/>
+        </w:rPr>
+        <w:t xml:space="preserve"> TILE </w:t>
       </w:r>
     </w:p>
     <w:p>
@@ -2931,15 +3713,21 @@
           <w:rFonts w:ascii="Syne" w:eastAsia="Syne" w:hAnsi="Syne" w:cs="Syne"/>
           <w:color w:val="000000"/>
         </w:rPr>
-        <w:t xml:space="preserve">By clicking on the Map tile, you will be prompted to select the building you wish to display and then select the office or room. After selecting them, an image of the map will appear with a red dot </w:t>
-      </w:r>
-      <w:r>
-        <w:rPr>
-          <w:rFonts w:ascii="Syne" w:eastAsia="Syne" w:hAnsi="Syne" w:cs="Syne"/>
-          <w:color w:val="000000"/>
-        </w:rPr>
-        <w:lastRenderedPageBreak/>
-        <w:t xml:space="preserve">informing you where the office or room you selected is located. In case you cannot see the image clearly, you can zoom in. Alternatively, you can also see the virtual tour of the university (you will go to the website of the University of Macedonia where it is available). </w:t>
+        <w:t>By clicking on the Map</w:t>
+      </w:r>
+      <w:r>
+        <w:rPr>
+          <w:rFonts w:ascii="Syne" w:eastAsia="Syne" w:hAnsi="Syne" w:cs="Syne"/>
+          <w:color w:val="000000"/>
+        </w:rPr>
+        <w:t>s</w:t>
+      </w:r>
+      <w:r>
+        <w:rPr>
+          <w:rFonts w:ascii="Syne" w:eastAsia="Syne" w:hAnsi="Syne" w:cs="Syne"/>
+          <w:color w:val="000000"/>
+        </w:rPr>
+        <w:t xml:space="preserve"> tile, you will be prompted to select the building you wish to display and then select the office or room. After selecting them, an image of the map will appear with a red dot informing you where the office or room you selected is located. In case you cannot see the image clearly, you can zoom in. Alternatively, you can also see the virtual tour of the university (you will go to the website of the University of Macedonia where it is available). </w:t>
       </w:r>
     </w:p>
     <w:p>
@@ -3061,24 +3849,6 @@
         </w:rPr>
         <w:t>In the information, there are no teachers who are contract teachers or EDIP.</w:t>
       </w:r>
-    </w:p>
-    <w:p>
-      <w:pPr>
-        <w:widowControl w:val="0"/>
-        <w:pBdr>
-          <w:top w:val="nil"/>
-          <w:left w:val="nil"/>
-          <w:bottom w:val="nil"/>
-          <w:right w:val="nil"/>
-          <w:between w:val="nil"/>
-        </w:pBdr>
-        <w:spacing w:before="317" w:line="275" w:lineRule="auto"/>
-        <w:ind w:left="17" w:right="26"/>
-        <w:rPr>
-          <w:rFonts w:ascii="Syne" w:eastAsia="Syne" w:hAnsi="Syne" w:cs="Syne"/>
-          <w:color w:val="000000"/>
-        </w:rPr>
-      </w:pPr>
     </w:p>
     <w:sectPr>
       <w:pgSz w:w="11920" w:h="16840"/>

</xml_diff>